<commit_message>
Incorrect date in doc corrected
Meeting minutes 28.02.18 contained incorrect date. Corrected.
</commit_message>
<xml_diff>
--- a/Meeting Minutes/Meeting Minutes 28.02.18.docx
+++ b/Meeting Minutes/Meeting Minutes 28.02.18.docx
@@ -25,7 +25,15 @@
         <w:rPr>
           <w:b/>
         </w:rPr>
-        <w:t>21 February 2018</w:t>
+        <w:t>28</w:t>
+      </w:r>
+      <w:bookmarkStart w:id="0" w:name="_GoBack"/>
+      <w:bookmarkEnd w:id="0"/>
+      <w:r>
+        <w:rPr>
+          <w:b/>
+        </w:rPr>
+        <w:t xml:space="preserve"> February 2018</w:t>
       </w:r>
     </w:p>
     <w:p>
@@ -863,10 +871,7 @@
         <w:t>Pitch 'Alpha' PowerPoint preparation</w:t>
       </w:r>
       <w:r>
-        <w:t xml:space="preserve"> </w:t>
-      </w:r>
-      <w:r>
-        <w:t>(as part of group jam)</w:t>
+        <w:t xml:space="preserve"> (as part of group jam)</w:t>
       </w:r>
       <w:r>
         <w:t xml:space="preserve"> / 3h</w:t>
@@ -1019,10 +1024,7 @@
         <w:t>Pitch 'Alpha' PowerPoint preparation</w:t>
       </w:r>
       <w:r>
-        <w:t xml:space="preserve"> (as part of group jam) </w:t>
-      </w:r>
-      <w:r>
-        <w:t>/ 3h</w:t>
+        <w:t xml:space="preserve"> (as part of group jam) / 3h</w:t>
       </w:r>
     </w:p>
     <w:p>
@@ -1039,8 +1041,6 @@
       <w:r>
         <w:t xml:space="preserve"> informed by previous research</w:t>
       </w:r>
-      <w:bookmarkStart w:id="0" w:name="_GoBack"/>
-      <w:bookmarkEnd w:id="0"/>
       <w:r>
         <w:t xml:space="preserve"> / 2h</w:t>
       </w:r>

</xml_diff>